<commit_message>
Updated flow and added updated Release note and Log4j file in resources.
</commit_message>
<xml_diff>
--- a/Resources/com/stewardbank/co/zw/resources/raghu/deploy/resources/ZIPIT Release Note.docx
+++ b/Resources/com/stewardbank/co/zw/resources/raghu/deploy/resources/ZIPIT Release Note.docx
@@ -3006,15 +3006,7 @@
         <w:t xml:space="preserve">Interface/Service/Transaction </w:t>
       </w:r>
       <w:r>
-        <w:t xml:space="preserve">using IBM Integration </w:t>
-      </w:r>
-      <w:proofErr w:type="gramStart"/>
-      <w:r>
-        <w:t>Bus(</w:t>
-      </w:r>
-      <w:proofErr w:type="gramEnd"/>
-      <w:r>
-        <w:t xml:space="preserve">IIB). </w:t>
+        <w:t xml:space="preserve">using IBM Integration Bus(IIB). </w:t>
       </w:r>
     </w:p>
     <w:p>
@@ -3237,25 +3229,7 @@
                 <w:sz w:val="22"/>
                 <w:szCs w:val="22"/>
               </w:rPr>
-              <w:t xml:space="preserve"> </w:t>
-            </w:r>
-            <w:proofErr w:type="gramStart"/>
-            <w:r>
-              <w:rPr>
-                <w:rFonts w:ascii="Cambria" w:hAnsi="Cambria"/>
-                <w:sz w:val="22"/>
-                <w:szCs w:val="22"/>
-              </w:rPr>
-              <w:t>OS :</w:t>
-            </w:r>
-            <w:proofErr w:type="gramEnd"/>
-            <w:r>
-              <w:rPr>
-                <w:rFonts w:ascii="Cambria" w:hAnsi="Cambria"/>
-                <w:sz w:val="22"/>
-                <w:szCs w:val="22"/>
-              </w:rPr>
-              <w:t xml:space="preserve"> </w:t>
+              <w:t xml:space="preserve"> OS : </w:t>
             </w:r>
             <w:r>
               <w:rPr>
@@ -3295,25 +3269,7 @@
                 <w:sz w:val="22"/>
                 <w:szCs w:val="22"/>
               </w:rPr>
-              <w:t xml:space="preserve">For </w:t>
-            </w:r>
-            <w:proofErr w:type="gramStart"/>
-            <w:r>
-              <w:rPr>
-                <w:rFonts w:ascii="Cambria" w:hAnsi="Cambria"/>
-                <w:sz w:val="22"/>
-                <w:szCs w:val="22"/>
-              </w:rPr>
-              <w:t>Windows :</w:t>
-            </w:r>
-            <w:proofErr w:type="gramEnd"/>
-            <w:r>
-              <w:rPr>
-                <w:rFonts w:ascii="Cambria" w:hAnsi="Cambria"/>
-                <w:sz w:val="22"/>
-                <w:szCs w:val="22"/>
-              </w:rPr>
-              <w:t xml:space="preserve"> </w:t>
+              <w:t xml:space="preserve">For Windows : </w:t>
             </w:r>
           </w:p>
           <w:p>
@@ -3447,26 +3403,18 @@
               <w:spacing w:before="0" w:after="0"/>
               <w:jc w:val="left"/>
               <w:rPr>
-                <w:rFonts w:ascii="Cambria" w:hAnsi="Cambria"/>
-                <w:sz w:val="22"/>
-                <w:szCs w:val="22"/>
-              </w:rPr>
-            </w:pPr>
-            <w:r>
-              <w:rPr>
-                <w:rFonts w:ascii="Cambria" w:hAnsi="Cambria"/>
-                <w:sz w:val="22"/>
-                <w:szCs w:val="22"/>
-              </w:rPr>
-              <w:t>ZIPIT</w:t>
-            </w:r>
-            <w:r>
-              <w:rPr>
-                <w:rFonts w:ascii="Cambria" w:hAnsi="Cambria"/>
-                <w:sz w:val="22"/>
-                <w:szCs w:val="22"/>
-              </w:rPr>
-              <w:t>_SB_REQ</w:t>
+                <w:rFonts w:cs="Arial"/>
+                <w:color w:val="000000"/>
+                <w:shd w:val="clear" w:color="auto" w:fill="FFFFFF"/>
+              </w:rPr>
+            </w:pPr>
+            <w:r>
+              <w:rPr>
+                <w:rFonts w:cs="Arial"/>
+                <w:color w:val="000000"/>
+                <w:shd w:val="clear" w:color="auto" w:fill="FFFFFF"/>
+              </w:rPr>
+              <w:t>ZIPIT_SB_TCP_REQ</w:t>
             </w:r>
           </w:p>
           <w:p>
@@ -3475,18 +3423,18 @@
               <w:spacing w:before="0" w:after="0"/>
               <w:jc w:val="left"/>
               <w:rPr>
-                <w:rFonts w:ascii="Cambria" w:hAnsi="Cambria"/>
-                <w:sz w:val="22"/>
-                <w:szCs w:val="22"/>
-              </w:rPr>
-            </w:pPr>
-            <w:r>
-              <w:rPr>
-                <w:rFonts w:ascii="Cambria" w:hAnsi="Cambria"/>
-                <w:sz w:val="22"/>
-                <w:szCs w:val="22"/>
-              </w:rPr>
-              <w:t>RESPONSEQ</w:t>
+                <w:rFonts w:cs="Arial"/>
+                <w:color w:val="000000"/>
+                <w:shd w:val="clear" w:color="auto" w:fill="FFFFFF"/>
+              </w:rPr>
+            </w:pPr>
+            <w:r>
+              <w:rPr>
+                <w:rFonts w:cs="Arial"/>
+                <w:color w:val="000000"/>
+                <w:shd w:val="clear" w:color="auto" w:fill="FFFFFF"/>
+              </w:rPr>
+              <w:t>ALL_SB_TCP_RES</w:t>
             </w:r>
           </w:p>
           <w:p>
@@ -3522,6 +3470,26 @@
             </w:pPr>
             <w:r>
               <w:rPr>
+                <w:rFonts w:cs="Arial"/>
+                <w:color w:val="000000"/>
+                <w:shd w:val="clear" w:color="auto" w:fill="FFFFFF"/>
+              </w:rPr>
+              <w:t>SB_EXCQ</w:t>
+            </w:r>
+          </w:p>
+          <w:p>
+            <w:pPr>
+              <w:pStyle w:val="AmoghPara"/>
+              <w:spacing w:before="0" w:after="0"/>
+              <w:jc w:val="left"/>
+              <w:rPr>
+                <w:rFonts w:ascii="Cambria" w:hAnsi="Cambria"/>
+                <w:sz w:val="22"/>
+                <w:szCs w:val="22"/>
+              </w:rPr>
+            </w:pPr>
+            <w:r>
+              <w:rPr>
                 <w:rFonts w:ascii="Cambria" w:hAnsi="Cambria"/>
                 <w:sz w:val="22"/>
                 <w:szCs w:val="22"/>
@@ -3535,18 +3503,18 @@
               <w:spacing w:before="0" w:after="0"/>
               <w:jc w:val="left"/>
               <w:rPr>
-                <w:rFonts w:ascii="Cambria" w:hAnsi="Cambria"/>
-                <w:sz w:val="22"/>
-                <w:szCs w:val="22"/>
-              </w:rPr>
-            </w:pPr>
-            <w:r>
-              <w:rPr>
-                <w:rFonts w:ascii="Cambria" w:hAnsi="Cambria"/>
-                <w:sz w:val="22"/>
-                <w:szCs w:val="22"/>
-              </w:rPr>
-              <w:t>RAW_AUDIT_Q</w:t>
+                <w:rFonts w:cs="Arial"/>
+                <w:color w:val="000000"/>
+                <w:shd w:val="clear" w:color="auto" w:fill="FFFFFF"/>
+              </w:rPr>
+            </w:pPr>
+            <w:r>
+              <w:rPr>
+                <w:rFonts w:cs="Arial"/>
+                <w:color w:val="000000"/>
+                <w:shd w:val="clear" w:color="auto" w:fill="FFFFFF"/>
+              </w:rPr>
+              <w:t>RAW_LOG_SB_REQ</w:t>
             </w:r>
           </w:p>
           <w:p>
@@ -3562,11 +3530,11 @@
             </w:pPr>
             <w:r>
               <w:rPr>
-                <w:rFonts w:ascii="Cambria" w:hAnsi="Cambria"/>
-                <w:sz w:val="22"/>
-                <w:szCs w:val="22"/>
-              </w:rPr>
-              <w:t>ERROR_AUDIT_Q</w:t>
+                <w:rFonts w:cs="Arial"/>
+                <w:color w:val="000000"/>
+                <w:shd w:val="clear" w:color="auto" w:fill="FFFFFF"/>
+              </w:rPr>
+              <w:t>ERR_LOG_SB_REQ</w:t>
             </w:r>
           </w:p>
         </w:tc>
@@ -3626,18 +3594,8 @@
                 <w:sz w:val="22"/>
                 <w:szCs w:val="22"/>
               </w:rPr>
-              <w:t xml:space="preserve">igurationFile.xml &amp; </w:t>
-            </w:r>
-            <w:proofErr w:type="gramStart"/>
-            <w:r>
-              <w:rPr>
-                <w:rFonts w:ascii="Cambria" w:hAnsi="Cambria"/>
-                <w:sz w:val="22"/>
-                <w:szCs w:val="22"/>
-              </w:rPr>
-              <w:t>log4j.dtd  under</w:t>
-            </w:r>
-            <w:proofErr w:type="gramEnd"/>
+              <w:t>igurationFile.xml &amp; log4j.dtd  under</w:t>
+            </w:r>
           </w:p>
           <w:p>
             <w:pPr>
@@ -3674,25 +3632,7 @@
                 <w:sz w:val="22"/>
                 <w:szCs w:val="22"/>
               </w:rPr>
-              <w:t xml:space="preserve"> </w:t>
-            </w:r>
-            <w:proofErr w:type="gramStart"/>
-            <w:r>
-              <w:rPr>
-                <w:rFonts w:ascii="Cambria" w:hAnsi="Cambria"/>
-                <w:sz w:val="22"/>
-                <w:szCs w:val="22"/>
-              </w:rPr>
-              <w:t>OS :</w:t>
-            </w:r>
-            <w:proofErr w:type="gramEnd"/>
-            <w:r>
-              <w:rPr>
-                <w:rFonts w:ascii="Cambria" w:hAnsi="Cambria"/>
-                <w:sz w:val="22"/>
-                <w:szCs w:val="22"/>
-              </w:rPr>
-              <w:t xml:space="preserve"> </w:t>
+              <w:t xml:space="preserve"> OS : </w:t>
             </w:r>
             <w:r>
               <w:rPr>
@@ -3720,25 +3660,7 @@
                 <w:sz w:val="22"/>
                 <w:szCs w:val="22"/>
               </w:rPr>
-              <w:t xml:space="preserve">For Windows </w:t>
-            </w:r>
-            <w:proofErr w:type="gramStart"/>
-            <w:r>
-              <w:rPr>
-                <w:rFonts w:ascii="Cambria" w:hAnsi="Cambria"/>
-                <w:sz w:val="22"/>
-                <w:szCs w:val="22"/>
-              </w:rPr>
-              <w:t>OS :</w:t>
-            </w:r>
-            <w:proofErr w:type="gramEnd"/>
-            <w:r>
-              <w:rPr>
-                <w:rFonts w:ascii="Cambria" w:hAnsi="Cambria"/>
-                <w:sz w:val="22"/>
-                <w:szCs w:val="22"/>
-              </w:rPr>
-              <w:t xml:space="preserve"> </w:t>
+              <w:t xml:space="preserve">For Windows OS : </w:t>
             </w:r>
             <w:r>
               <w:rPr>
@@ -3910,25 +3832,7 @@
                 <w:sz w:val="22"/>
                 <w:szCs w:val="22"/>
               </w:rPr>
-              <w:t xml:space="preserve">For </w:t>
-            </w:r>
-            <w:proofErr w:type="gramStart"/>
-            <w:r>
-              <w:rPr>
-                <w:rFonts w:ascii="Cambria" w:hAnsi="Cambria"/>
-                <w:sz w:val="22"/>
-                <w:szCs w:val="22"/>
-              </w:rPr>
-              <w:t>Linux :</w:t>
-            </w:r>
-            <w:proofErr w:type="gramEnd"/>
-            <w:r>
-              <w:rPr>
-                <w:rFonts w:ascii="Cambria" w:hAnsi="Cambria"/>
-                <w:sz w:val="22"/>
-                <w:szCs w:val="22"/>
-              </w:rPr>
-              <w:t xml:space="preserve"> /var/</w:t>
+              <w:t>For Linux : /var/</w:t>
             </w:r>
             <w:proofErr w:type="spellStart"/>
             <w:r>
@@ -3966,25 +3870,7 @@
                 <w:sz w:val="22"/>
                 <w:szCs w:val="22"/>
               </w:rPr>
-              <w:t xml:space="preserve">For </w:t>
-            </w:r>
-            <w:proofErr w:type="gramStart"/>
-            <w:r>
-              <w:rPr>
-                <w:rFonts w:ascii="Cambria" w:hAnsi="Cambria"/>
-                <w:sz w:val="22"/>
-                <w:szCs w:val="22"/>
-              </w:rPr>
-              <w:t>Windows :</w:t>
-            </w:r>
-            <w:proofErr w:type="gramEnd"/>
-            <w:r>
-              <w:rPr>
-                <w:rFonts w:ascii="Cambria" w:hAnsi="Cambria"/>
-                <w:sz w:val="22"/>
-                <w:szCs w:val="22"/>
-              </w:rPr>
-              <w:t xml:space="preserve"> C:\ProgramData\IBM\MQSI\shared-classes</w:t>
+              <w:t>For Windows : C:\ProgramData\IBM\MQSI\shared-classes</w:t>
             </w:r>
           </w:p>
         </w:tc>
@@ -4328,25 +4214,7 @@
                 <w:sz w:val="22"/>
                 <w:szCs w:val="22"/>
               </w:rPr>
-              <w:t xml:space="preserve">e command </w:t>
-            </w:r>
-            <w:proofErr w:type="gramStart"/>
-            <w:r>
-              <w:rPr>
-                <w:rFonts w:ascii="Cambria" w:hAnsi="Cambria"/>
-                <w:sz w:val="22"/>
-                <w:szCs w:val="22"/>
-              </w:rPr>
-              <w:t>is :</w:t>
-            </w:r>
-            <w:proofErr w:type="gramEnd"/>
-            <w:r>
-              <w:rPr>
-                <w:rFonts w:ascii="Cambria" w:hAnsi="Cambria"/>
-                <w:sz w:val="22"/>
-                <w:szCs w:val="22"/>
-              </w:rPr>
-              <w:t xml:space="preserve"> mqsireadbar -b </w:t>
+              <w:t xml:space="preserve">e command is : mqsireadbar -b </w:t>
             </w:r>
             <w:r>
               <w:rPr>
@@ -4490,18 +4358,8 @@
                 <w:sz w:val="22"/>
                 <w:szCs w:val="22"/>
               </w:rPr>
-              <w:t xml:space="preserve">If we want to override the Bar file after changing the Properties on Queue or JMS queue properties or DSN renaming etc. The command </w:t>
-            </w:r>
-            <w:proofErr w:type="gramStart"/>
-            <w:r>
-              <w:rPr>
-                <w:rFonts w:ascii="Cambria" w:hAnsi="Cambria"/>
-                <w:sz w:val="22"/>
-                <w:szCs w:val="22"/>
-              </w:rPr>
-              <w:t>is :</w:t>
-            </w:r>
-            <w:proofErr w:type="gramEnd"/>
+              <w:t>If we want to override the Bar file after changing the Properties on Queue or JMS queue properties or DSN renaming etc. The command is :</w:t>
+            </w:r>
           </w:p>
           <w:p>
             <w:pPr>
@@ -4538,6 +4396,7 @@
               </w:rPr>
               <w:t xml:space="preserve"> </w:t>
             </w:r>
+            <w:proofErr w:type="spellStart"/>
             <w:r>
               <w:rPr>
                 <w:rFonts w:ascii="Cambria" w:hAnsi="Cambria"/>
@@ -4554,6 +4413,7 @@
               </w:rPr>
               <w:t>.bar</w:t>
             </w:r>
+            <w:proofErr w:type="spellEnd"/>
             <w:r>
               <w:rPr>
                 <w:rFonts w:ascii="Cambria" w:hAnsi="Cambria"/>
@@ -4987,25 +4847,7 @@
                 <w:sz w:val="22"/>
                 <w:szCs w:val="22"/>
               </w:rPr>
-              <w:t>Log4jLoggingNode_v1.2.1.jar, jakarta-oro-2.0.4.jar &amp; log4j-1.2.8.jar files required for log4</w:t>
-            </w:r>
-            <w:proofErr w:type="gramStart"/>
-            <w:r>
-              <w:rPr>
-                <w:rFonts w:ascii="Cambria" w:hAnsi="Cambria"/>
-                <w:sz w:val="22"/>
-                <w:szCs w:val="22"/>
-              </w:rPr>
-              <w:t>j  are</w:t>
-            </w:r>
-            <w:proofErr w:type="gramEnd"/>
-            <w:r>
-              <w:rPr>
-                <w:rFonts w:ascii="Cambria" w:hAnsi="Cambria"/>
-                <w:sz w:val="22"/>
-                <w:szCs w:val="22"/>
-              </w:rPr>
-              <w:t xml:space="preserve"> jar files required for logging(log4j)</w:t>
+              <w:t>Log4jLoggingNode_v1.2.1.jar, jakarta-oro-2.0.4.jar &amp; log4j-1.2.8.jar files required for log4j  are jar files required for logging(log4j)</w:t>
             </w:r>
           </w:p>
         </w:tc>
@@ -5485,25 +5327,7 @@
                 <w:sz w:val="22"/>
                 <w:szCs w:val="22"/>
               </w:rPr>
-              <w:t xml:space="preserve">  </w:t>
-            </w:r>
-            <w:proofErr w:type="gramStart"/>
-            <w:r>
-              <w:rPr>
-                <w:rFonts w:ascii="Cambria" w:hAnsi="Cambria"/>
-                <w:sz w:val="22"/>
-                <w:szCs w:val="22"/>
-              </w:rPr>
-              <w:t>STORAGE(</w:t>
-            </w:r>
-            <w:proofErr w:type="gramEnd"/>
-            <w:r>
-              <w:rPr>
-                <w:rFonts w:ascii="Cambria" w:hAnsi="Cambria"/>
-                <w:sz w:val="22"/>
-                <w:szCs w:val="22"/>
-              </w:rPr>
-              <w:t>INITIAL 65536 NEXT 1048576 MINEXTENTS 1 MAXEXTENTS 2147483645</w:t>
+              <w:t xml:space="preserve">  STORAGE(INITIAL 65536 NEXT 1048576 MINEXTENTS 1 MAXEXTENTS 2147483645</w:t>
             </w:r>
           </w:p>
           <w:p>
@@ -5545,18 +5369,8 @@
                 <w:sz w:val="22"/>
                 <w:szCs w:val="22"/>
               </w:rPr>
-              <w:t xml:space="preserve">  TABLESPACE "SYSTEM</w:t>
-            </w:r>
-            <w:proofErr w:type="gramStart"/>
-            <w:r>
-              <w:rPr>
-                <w:rFonts w:ascii="Cambria" w:hAnsi="Cambria"/>
-                <w:sz w:val="22"/>
-                <w:szCs w:val="22"/>
-              </w:rPr>
-              <w:t>" ;</w:t>
-            </w:r>
-            <w:proofErr w:type="gramEnd"/>
+              <w:t xml:space="preserve">  TABLESPACE "SYSTEM" ;</w:t>
+            </w:r>
           </w:p>
           <w:p>
             <w:pPr>
@@ -5597,64 +5411,35 @@
                 <w:sz w:val="22"/>
                 <w:szCs w:val="22"/>
               </w:rPr>
-              <w:t xml:space="preserve">SET DEFINE </w:t>
-            </w:r>
-            <w:proofErr w:type="gramStart"/>
-            <w:r>
-              <w:rPr>
-                <w:rFonts w:ascii="Cambria" w:hAnsi="Cambria"/>
-                <w:sz w:val="22"/>
-                <w:szCs w:val="22"/>
-              </w:rPr>
-              <w:t>OFF;</w:t>
-            </w:r>
-            <w:proofErr w:type="gramEnd"/>
-          </w:p>
-          <w:p>
-            <w:pPr>
-              <w:pStyle w:val="AmoghPara"/>
-              <w:spacing w:after="0"/>
-              <w:ind w:left="420"/>
-              <w:jc w:val="left"/>
-              <w:rPr>
-                <w:rFonts w:ascii="Cambria" w:hAnsi="Cambria"/>
-                <w:sz w:val="22"/>
-                <w:szCs w:val="22"/>
-              </w:rPr>
-            </w:pPr>
-            <w:r>
-              <w:rPr>
-                <w:rFonts w:ascii="Cambria" w:hAnsi="Cambria"/>
-                <w:sz w:val="22"/>
-                <w:szCs w:val="22"/>
-              </w:rPr>
-              <w:t>Insert into SYSTEM.INTEGRATION_SOL_DETAILS (PROC_</w:t>
-            </w:r>
-            <w:proofErr w:type="gramStart"/>
-            <w:r>
-              <w:rPr>
-                <w:rFonts w:ascii="Cambria" w:hAnsi="Cambria"/>
-                <w:sz w:val="22"/>
-                <w:szCs w:val="22"/>
-              </w:rPr>
-              <w:t>CODE,REQ</w:t>
-            </w:r>
-            <w:proofErr w:type="gramEnd"/>
-            <w:r>
-              <w:rPr>
-                <w:rFonts w:ascii="Cambria" w:hAnsi="Cambria"/>
-                <w:sz w:val="22"/>
-                <w:szCs w:val="22"/>
-              </w:rPr>
-              <w:t>_QUEUE,RES_QUEUE) values ('</w:t>
-            </w:r>
-            <w:r>
-              <w:rPr>
-                <w:rFonts w:ascii="Cambria" w:hAnsi="Cambria"/>
-                <w:sz w:val="22"/>
-                <w:szCs w:val="22"/>
-              </w:rPr>
-              <w:t>54</w:t>
+              <w:t>SET DEFINE OFF;</w:t>
+            </w:r>
+          </w:p>
+          <w:p>
+            <w:pPr>
+              <w:pStyle w:val="AmoghPara"/>
+              <w:spacing w:before="0" w:after="0"/>
+              <w:jc w:val="left"/>
+              <w:rPr>
+                <w:rFonts w:cs="Arial"/>
+                <w:color w:val="000000"/>
+                <w:shd w:val="clear" w:color="auto" w:fill="FFFFFF"/>
+              </w:rPr>
+            </w:pPr>
+            <w:r>
+              <w:rPr>
+                <w:rFonts w:ascii="Cambria" w:hAnsi="Cambria"/>
+                <w:sz w:val="22"/>
+                <w:szCs w:val="22"/>
+              </w:rPr>
+              <w:t>Insert into SYSTEM.INTEGRATION_SOL_DETAILS (PROC_CODE,REQ_QUEUE,RES_QUEUE) values ('</w:t>
+            </w:r>
+            <w:r>
+              <w:rPr>
+                <w:rFonts w:ascii="Cambria" w:hAnsi="Cambria"/>
+                <w:sz w:val="22"/>
+                <w:szCs w:val="22"/>
+              </w:rPr>
+              <w:t>42</w:t>
             </w:r>
             <w:r>
               <w:rPr>
@@ -5666,19 +5451,59 @@
             </w:r>
             <w:r>
               <w:rPr>
-                <w:rFonts w:ascii="Cambria" w:hAnsi="Cambria"/>
-                <w:sz w:val="22"/>
-                <w:szCs w:val="22"/>
-              </w:rPr>
-              <w:t>ZIPIT</w:t>
-            </w:r>
-            <w:r>
-              <w:rPr>
-                <w:rFonts w:ascii="Cambria" w:hAnsi="Cambria"/>
-                <w:sz w:val="22"/>
-                <w:szCs w:val="22"/>
-              </w:rPr>
-              <w:t>_SB_REQ','RESPONSEQ');</w:t>
+                <w:rFonts w:cs="Arial"/>
+                <w:color w:val="000000"/>
+                <w:shd w:val="clear" w:color="auto" w:fill="FFFFFF"/>
+              </w:rPr>
+              <w:t xml:space="preserve"> </w:t>
+            </w:r>
+            <w:r>
+              <w:rPr>
+                <w:rFonts w:cs="Arial"/>
+                <w:color w:val="000000"/>
+                <w:shd w:val="clear" w:color="auto" w:fill="FFFFFF"/>
+              </w:rPr>
+              <w:t>ZIPIT_SB_TCP_REQ</w:t>
+            </w:r>
+            <w:r>
+              <w:rPr>
+                <w:rFonts w:ascii="Cambria" w:hAnsi="Cambria"/>
+                <w:sz w:val="22"/>
+                <w:szCs w:val="22"/>
+              </w:rPr>
+              <w:t>','</w:t>
+            </w:r>
+            <w:r>
+              <w:rPr>
+                <w:rFonts w:cs="Arial"/>
+                <w:color w:val="000000"/>
+                <w:shd w:val="clear" w:color="auto" w:fill="FFFFFF"/>
+              </w:rPr>
+              <w:t xml:space="preserve"> </w:t>
+            </w:r>
+            <w:r>
+              <w:rPr>
+                <w:rFonts w:cs="Arial"/>
+                <w:color w:val="000000"/>
+                <w:shd w:val="clear" w:color="auto" w:fill="FFFFFF"/>
+              </w:rPr>
+              <w:t>ALL_SB_TCP_RES</w:t>
+            </w:r>
+            <w:r>
+              <w:rPr>
+                <w:rFonts w:ascii="Cambria" w:hAnsi="Cambria"/>
+                <w:sz w:val="22"/>
+                <w:szCs w:val="22"/>
+              </w:rPr>
+              <w:t>');</w:t>
+            </w:r>
+            <w:r>
+              <w:rPr>
+                <w:rFonts w:ascii="Cambria" w:hAnsi="Cambria"/>
+                <w:sz w:val="22"/>
+                <w:szCs w:val="22"/>
+              </w:rPr>
+              <w:t xml:space="preserve"> </w:t>
             </w:r>
           </w:p>
           <w:p>
@@ -6254,23 +6079,13 @@
                 <w:szCs w:val="22"/>
               </w:rPr>
             </w:pPr>
-            <w:proofErr w:type="gramStart"/>
-            <w:r>
-              <w:rPr>
-                <w:rFonts w:ascii="Cambria" w:hAnsi="Cambria"/>
-                <w:sz w:val="22"/>
-                <w:szCs w:val="22"/>
-              </w:rPr>
-              <w:t>,MESSAGE</w:t>
-            </w:r>
-            <w:proofErr w:type="gramEnd"/>
-            <w:r>
-              <w:rPr>
-                <w:rFonts w:ascii="Cambria" w:hAnsi="Cambria"/>
-                <w:sz w:val="22"/>
-                <w:szCs w:val="22"/>
-              </w:rPr>
-              <w:t>_DATA IN VARCHAR2</w:t>
+            <w:r>
+              <w:rPr>
+                <w:rFonts w:ascii="Cambria" w:hAnsi="Cambria"/>
+                <w:sz w:val="22"/>
+                <w:szCs w:val="22"/>
+              </w:rPr>
+              <w:t>,MESSAGE_DATA IN VARCHAR2</w:t>
             </w:r>
           </w:p>
           <w:p>
@@ -6344,23 +6159,13 @@
                 <w:szCs w:val="22"/>
               </w:rPr>
             </w:pPr>
-            <w:proofErr w:type="gramStart"/>
-            <w:r>
-              <w:rPr>
-                <w:rFonts w:ascii="Cambria" w:hAnsi="Cambria"/>
-                <w:sz w:val="22"/>
-                <w:szCs w:val="22"/>
-              </w:rPr>
-              <w:t>,ERROR</w:t>
-            </w:r>
-            <w:proofErr w:type="gramEnd"/>
-            <w:r>
-              <w:rPr>
-                <w:rFonts w:ascii="Cambria" w:hAnsi="Cambria"/>
-                <w:sz w:val="22"/>
-                <w:szCs w:val="22"/>
-              </w:rPr>
-              <w:t>_DESCRIPTION IN VARCHAR2</w:t>
+            <w:r>
+              <w:rPr>
+                <w:rFonts w:ascii="Cambria" w:hAnsi="Cambria"/>
+                <w:sz w:val="22"/>
+                <w:szCs w:val="22"/>
+              </w:rPr>
+              <w:t>,ERROR_DESCRIPTION IN VARCHAR2</w:t>
             </w:r>
           </w:p>
           <w:p>
@@ -6421,25 +6226,7 @@
                 <w:szCs w:val="22"/>
               </w:rPr>
               <w:lastRenderedPageBreak/>
-              <w:t xml:space="preserve"> INSERT INTO ERROR_AUDIT_LOGGING(</w:t>
-            </w:r>
-            <w:proofErr w:type="gramStart"/>
-            <w:r>
-              <w:rPr>
-                <w:rFonts w:ascii="Cambria" w:hAnsi="Cambria"/>
-                <w:sz w:val="22"/>
-                <w:szCs w:val="22"/>
-              </w:rPr>
-              <w:t>MSGID,LOGGING</w:t>
-            </w:r>
-            <w:proofErr w:type="gramEnd"/>
-            <w:r>
-              <w:rPr>
-                <w:rFonts w:ascii="Cambria" w:hAnsi="Cambria"/>
-                <w:sz w:val="22"/>
-                <w:szCs w:val="22"/>
-              </w:rPr>
-              <w:t>_TIME,MESSAGE,MESSAGETYPE,APPNAME,BROKER,ERRORDESCRIPTION) VALUES(MSG_ID,LOGGINGTIME,MESSAGE_DATA,MESSAGE_TYPE,APP_NAME,BROKER_NAME,ERROR_DESCRIPTION);</w:t>
+              <w:t xml:space="preserve"> INSERT INTO ERROR_AUDIT_LOGGING(MSGID,LOGGING_TIME,MESSAGE,MESSAGETYPE,APPNAME,BROKER,ERRORDESCRIPTION) VALUES(MSG_ID,LOGGINGTIME,MESSAGE_DATA,MESSAGE_TYPE,APP_NAME,BROKER_NAME,ERROR_DESCRIPTION);</w:t>
             </w:r>
           </w:p>
           <w:p>
@@ -6459,25 +6246,7 @@
                 <w:sz w:val="22"/>
                 <w:szCs w:val="22"/>
               </w:rPr>
-              <w:t>END INSERT_ERROR_AUDIT_</w:t>
-            </w:r>
-            <w:proofErr w:type="gramStart"/>
-            <w:r>
-              <w:rPr>
-                <w:rFonts w:ascii="Cambria" w:hAnsi="Cambria"/>
-                <w:sz w:val="22"/>
-                <w:szCs w:val="22"/>
-              </w:rPr>
-              <w:t>LOGGING;</w:t>
-            </w:r>
-            <w:proofErr w:type="gramEnd"/>
-            <w:r>
-              <w:rPr>
-                <w:rFonts w:ascii="Cambria" w:hAnsi="Cambria"/>
-                <w:sz w:val="22"/>
-                <w:szCs w:val="22"/>
-              </w:rPr>
-              <w:t xml:space="preserve"> </w:t>
+              <w:t xml:space="preserve">END INSERT_ERROR_AUDIT_LOGGING; </w:t>
             </w:r>
           </w:p>
           <w:p>
@@ -6619,23 +6388,13 @@
                 <w:szCs w:val="22"/>
               </w:rPr>
             </w:pPr>
-            <w:proofErr w:type="gramStart"/>
-            <w:r>
-              <w:rPr>
-                <w:rFonts w:ascii="Cambria" w:hAnsi="Cambria"/>
-                <w:sz w:val="22"/>
-                <w:szCs w:val="22"/>
-              </w:rPr>
-              <w:t>,MESSAGE</w:t>
-            </w:r>
-            <w:proofErr w:type="gramEnd"/>
-            <w:r>
-              <w:rPr>
-                <w:rFonts w:ascii="Cambria" w:hAnsi="Cambria"/>
-                <w:sz w:val="22"/>
-                <w:szCs w:val="22"/>
-              </w:rPr>
-              <w:t>_DATA IN VARCHAR2</w:t>
+            <w:r>
+              <w:rPr>
+                <w:rFonts w:ascii="Cambria" w:hAnsi="Cambria"/>
+                <w:sz w:val="22"/>
+                <w:szCs w:val="22"/>
+              </w:rPr>
+              <w:t>,MESSAGE_DATA IN VARCHAR2</w:t>
             </w:r>
           </w:p>
           <w:p>
@@ -6755,25 +6514,7 @@
                 <w:sz w:val="22"/>
                 <w:szCs w:val="22"/>
               </w:rPr>
-              <w:t xml:space="preserve"> INSERT INTO RAW_AUDIT_LOGGING(</w:t>
-            </w:r>
-            <w:proofErr w:type="gramStart"/>
-            <w:r>
-              <w:rPr>
-                <w:rFonts w:ascii="Cambria" w:hAnsi="Cambria"/>
-                <w:sz w:val="22"/>
-                <w:szCs w:val="22"/>
-              </w:rPr>
-              <w:t>MSGID,LOGGING</w:t>
-            </w:r>
-            <w:proofErr w:type="gramEnd"/>
-            <w:r>
-              <w:rPr>
-                <w:rFonts w:ascii="Cambria" w:hAnsi="Cambria"/>
-                <w:sz w:val="22"/>
-                <w:szCs w:val="22"/>
-              </w:rPr>
-              <w:t>_TIME,MESSAGE,MESSAGETYPE,APPNAME,BROKER) VALUES(MSG_ID,LOGGINGTIME,MESSAGE_DATA,MESSAGE_TYPE,APP_NAME,BROKER_NAME);</w:t>
+              <w:t xml:space="preserve"> INSERT INTO RAW_AUDIT_LOGGING(MSGID,LOGGING_TIME,MESSAGE,MESSAGETYPE,APPNAME,BROKER) VALUES(MSG_ID,LOGGINGTIME,MESSAGE_DATA,MESSAGE_TYPE,APP_NAME,BROKER_NAME);</w:t>
             </w:r>
           </w:p>
           <w:p>
@@ -6793,18 +6534,8 @@
                 <w:sz w:val="22"/>
                 <w:szCs w:val="22"/>
               </w:rPr>
-              <w:t>END INSERT_RAW_</w:t>
-            </w:r>
-            <w:proofErr w:type="gramStart"/>
-            <w:r>
-              <w:rPr>
-                <w:rFonts w:ascii="Cambria" w:hAnsi="Cambria"/>
-                <w:sz w:val="22"/>
-                <w:szCs w:val="22"/>
-              </w:rPr>
-              <w:t>AUDIT;</w:t>
-            </w:r>
-            <w:proofErr w:type="gramEnd"/>
+              <w:t>END INSERT_RAW_AUDIT;</w:t>
+            </w:r>
           </w:p>
           <w:p>
             <w:pPr>
@@ -7710,27 +7441,7 @@
                 <w:sz w:val="18"/>
                 <w:szCs w:val="18"/>
               </w:rPr>
-              <w:t xml:space="preserve">Check </w:t>
-            </w:r>
-            <w:proofErr w:type="gramStart"/>
-            <w:r>
-              <w:rPr>
-                <w:rFonts w:ascii="Lucida Sans" w:hAnsi="Lucida Sans" w:cs="Arial"/>
-                <w:i/>
-                <w:sz w:val="18"/>
-                <w:szCs w:val="18"/>
-              </w:rPr>
-              <w:t>messages(</w:t>
-            </w:r>
-            <w:proofErr w:type="gramEnd"/>
-            <w:r>
-              <w:rPr>
-                <w:rFonts w:ascii="Lucida Sans" w:hAnsi="Lucida Sans" w:cs="Arial"/>
-                <w:i/>
-                <w:sz w:val="18"/>
-                <w:szCs w:val="18"/>
-              </w:rPr>
-              <w:t>broker user log) under /var/log while deployment. All the deployment and application logs are logged in this log file.</w:t>
+              <w:t>Check messages(broker user log) under /var/log while deployment. All the deployment and application logs are logged in this log file.</w:t>
             </w:r>
           </w:p>
         </w:tc>
@@ -7850,18 +7561,8 @@
                 <w:sz w:val="18"/>
                 <w:szCs w:val="18"/>
               </w:rPr>
-              <w:t xml:space="preserve">For </w:t>
-            </w:r>
-            <w:proofErr w:type="gramStart"/>
-            <w:r>
-              <w:rPr>
-                <w:rFonts w:ascii="Lucida Sans" w:hAnsi="Lucida Sans" w:cs="Arial"/>
-                <w:sz w:val="18"/>
-                <w:szCs w:val="18"/>
-              </w:rPr>
-              <w:t>Windows :</w:t>
-            </w:r>
-            <w:proofErr w:type="gramEnd"/>
+              <w:t>For Windows :</w:t>
+            </w:r>
             <w:r>
               <w:rPr>
                 <w:rFonts w:ascii="Lucida Sans" w:hAnsi="Lucida Sans" w:cs="Arial"/>
@@ -7916,25 +7617,7 @@
                 <w:sz w:val="22"/>
                 <w:szCs w:val="22"/>
               </w:rPr>
-              <w:t xml:space="preserve">r </w:t>
-            </w:r>
-            <w:proofErr w:type="gramStart"/>
-            <w:r>
-              <w:rPr>
-                <w:rFonts w:ascii="Cambria" w:hAnsi="Cambria"/>
-                <w:sz w:val="22"/>
-                <w:szCs w:val="22"/>
-              </w:rPr>
-              <w:t>Linux :</w:t>
-            </w:r>
-            <w:proofErr w:type="gramEnd"/>
-            <w:r>
-              <w:rPr>
-                <w:rFonts w:ascii="Cambria" w:hAnsi="Cambria"/>
-                <w:sz w:val="22"/>
-                <w:szCs w:val="22"/>
-              </w:rPr>
-              <w:t xml:space="preserve"> /var/Steward/Log/</w:t>
+              <w:t>r Linux : /var/Steward/Log/</w:t>
             </w:r>
           </w:p>
           <w:p>
@@ -11162,11 +10845,11 @@
     <w:lsdException w:name="Table Subtle 1" w:semiHidden="1" w:uiPriority="99" w:unhideWhenUsed="1"/>
     <w:lsdException w:name="Table Subtle 2" w:semiHidden="1" w:uiPriority="99" w:unhideWhenUsed="1"/>
     <w:lsdException w:name="Table Web 1" w:semiHidden="1" w:uiPriority="99" w:unhideWhenUsed="1"/>
-    <w:lsdException w:name="Table Web 2" w:semiHidden="1" w:uiPriority="99"/>
-    <w:lsdException w:name="Table Web 3" w:semiHidden="1" w:uiPriority="99"/>
+    <w:lsdException w:name="Table Web 2" w:semiHidden="1" w:uiPriority="99" w:unhideWhenUsed="1"/>
+    <w:lsdException w:name="Table Web 3" w:semiHidden="1" w:uiPriority="99" w:unhideWhenUsed="1"/>
     <w:lsdException w:name="Balloon Text" w:semiHidden="1" w:uiPriority="99" w:unhideWhenUsed="1"/>
-    <w:lsdException w:name="Table Grid" w:semiHidden="1" w:uiPriority="99"/>
-    <w:lsdException w:name="Table Theme" w:semiHidden="1" w:uiPriority="99"/>
+    <w:lsdException w:name="Table Grid" w:uiPriority="99"/>
+    <w:lsdException w:name="Table Theme" w:semiHidden="1" w:uiPriority="99" w:unhideWhenUsed="1"/>
     <w:lsdException w:name="Placeholder Text" w:semiHidden="1" w:uiPriority="99"/>
     <w:lsdException w:name="No Spacing" w:uiPriority="1" w:qFormat="1"/>
     <w:lsdException w:name="Light Shading" w:uiPriority="60"/>

</xml_diff>

<commit_message>
Updated the release note.
</commit_message>
<xml_diff>
--- a/Resources/com/stewardbank/co/zw/resources/raghu/deploy/resources/ZIPIT Release Note.docx
+++ b/Resources/com/stewardbank/co/zw/resources/raghu/deploy/resources/ZIPIT Release Note.docx
@@ -75,6 +75,7 @@
         </w:rPr>
         <w:t xml:space="preserve">Release Notes for Steward Bank </w:t>
       </w:r>
+      <w:proofErr w:type="spellStart"/>
       <w:r>
         <w:rPr>
           <w:rFonts w:ascii="Cambria" w:hAnsi="Cambria"/>
@@ -85,7 +86,32 @@
           <w:szCs w:val="52"/>
           <w:lang w:eastAsia="ja-JP"/>
         </w:rPr>
-        <w:t>ZIPIT</w:t>
+        <w:t>Z</w:t>
+      </w:r>
+      <w:r>
+        <w:rPr>
+          <w:rFonts w:ascii="Cambria" w:hAnsi="Cambria"/>
+          <w:b w:val="0"/>
+          <w:color w:val="17365D"/>
+          <w:spacing w:val="5"/>
+          <w:sz w:val="52"/>
+          <w:szCs w:val="52"/>
+          <w:lang w:eastAsia="ja-JP"/>
+        </w:rPr>
+        <w:t>ipit</w:t>
+      </w:r>
+      <w:proofErr w:type="spellEnd"/>
+      <w:r>
+        <w:rPr>
+          <w:rFonts w:ascii="Cambria" w:hAnsi="Cambria"/>
+          <w:b w:val="0"/>
+          <w:color w:val="17365D"/>
+          <w:spacing w:val="5"/>
+          <w:sz w:val="52"/>
+          <w:szCs w:val="52"/>
+          <w:lang w:eastAsia="ja-JP"/>
+        </w:rPr>
+        <w:t xml:space="preserve"> Send</w:t>
       </w:r>
       <w:r>
         <w:rPr>
@@ -368,7 +394,6 @@
       </w:pPr>
       <w:bookmarkStart w:id="33" w:name="_Toc424554362"/>
       <w:r>
-        <w:lastRenderedPageBreak/>
         <w:t>Table of Contents</w:t>
       </w:r>
       <w:bookmarkEnd w:id="33"/>
@@ -444,6 +469,9 @@
           <w:fldChar w:fldCharType="separate"/>
         </w:r>
         <w:r>
+          <w:rPr>
+            <w:noProof/>
+          </w:rPr>
           <w:t>2</w:t>
         </w:r>
         <w:r>
@@ -495,6 +523,9 @@
           <w:fldChar w:fldCharType="separate"/>
         </w:r>
         <w:r>
+          <w:rPr>
+            <w:noProof/>
+          </w:rPr>
           <w:t>2</w:t>
         </w:r>
         <w:r>
@@ -545,6 +576,9 @@
           <w:fldChar w:fldCharType="separate"/>
         </w:r>
         <w:r>
+          <w:rPr>
+            <w:noProof/>
+          </w:rPr>
           <w:t>2</w:t>
         </w:r>
         <w:r>
@@ -595,6 +629,9 @@
           <w:fldChar w:fldCharType="separate"/>
         </w:r>
         <w:r>
+          <w:rPr>
+            <w:noProof/>
+          </w:rPr>
           <w:t>2</w:t>
         </w:r>
         <w:r>
@@ -649,6 +686,9 @@
           <w:fldChar w:fldCharType="separate"/>
         </w:r>
         <w:r>
+          <w:rPr>
+            <w:noProof/>
+          </w:rPr>
           <w:t>3</w:t>
         </w:r>
         <w:r>
@@ -703,6 +743,9 @@
           <w:fldChar w:fldCharType="separate"/>
         </w:r>
         <w:r>
+          <w:rPr>
+            <w:noProof/>
+          </w:rPr>
           <w:t>4</w:t>
         </w:r>
         <w:r>
@@ -757,6 +800,9 @@
           <w:fldChar w:fldCharType="separate"/>
         </w:r>
         <w:r>
+          <w:rPr>
+            <w:noProof/>
+          </w:rPr>
           <w:t>5</w:t>
         </w:r>
         <w:r>
@@ -807,6 +853,9 @@
           <w:fldChar w:fldCharType="separate"/>
         </w:r>
         <w:r>
+          <w:rPr>
+            <w:noProof/>
+          </w:rPr>
           <w:t>5</w:t>
         </w:r>
         <w:r>
@@ -853,6 +902,9 @@
           <w:fldChar w:fldCharType="separate"/>
         </w:r>
         <w:r>
+          <w:rPr>
+            <w:noProof/>
+          </w:rPr>
           <w:t>5</w:t>
         </w:r>
         <w:r>
@@ -899,6 +951,9 @@
           <w:fldChar w:fldCharType="separate"/>
         </w:r>
         <w:r>
+          <w:rPr>
+            <w:noProof/>
+          </w:rPr>
           <w:t>5</w:t>
         </w:r>
         <w:r>
@@ -945,6 +1000,9 @@
           <w:fldChar w:fldCharType="separate"/>
         </w:r>
         <w:r>
+          <w:rPr>
+            <w:noProof/>
+          </w:rPr>
           <w:t>5</w:t>
         </w:r>
         <w:r>
@@ -1000,6 +1058,9 @@
           <w:fldChar w:fldCharType="separate"/>
         </w:r>
         <w:r>
+          <w:rPr>
+            <w:noProof/>
+          </w:rPr>
           <w:t>5</w:t>
         </w:r>
         <w:r>
@@ -1046,6 +1107,9 @@
           <w:fldChar w:fldCharType="separate"/>
         </w:r>
         <w:r>
+          <w:rPr>
+            <w:noProof/>
+          </w:rPr>
           <w:t>5</w:t>
         </w:r>
         <w:r>
@@ -1092,6 +1156,9 @@
           <w:fldChar w:fldCharType="separate"/>
         </w:r>
         <w:r>
+          <w:rPr>
+            <w:noProof/>
+          </w:rPr>
           <w:t>5</w:t>
         </w:r>
         <w:r>
@@ -1148,6 +1215,9 @@
           <w:fldChar w:fldCharType="separate"/>
         </w:r>
         <w:r>
+          <w:rPr>
+            <w:noProof/>
+          </w:rPr>
           <w:t>6</w:t>
         </w:r>
         <w:r>
@@ -1194,6 +1264,9 @@
           <w:fldChar w:fldCharType="separate"/>
         </w:r>
         <w:r>
+          <w:rPr>
+            <w:noProof/>
+          </w:rPr>
           <w:t>6</w:t>
         </w:r>
         <w:r>
@@ -1240,6 +1313,9 @@
           <w:fldChar w:fldCharType="separate"/>
         </w:r>
         <w:r>
+          <w:rPr>
+            <w:noProof/>
+          </w:rPr>
           <w:t>6</w:t>
         </w:r>
         <w:r>
@@ -1286,6 +1362,9 @@
           <w:fldChar w:fldCharType="separate"/>
         </w:r>
         <w:r>
+          <w:rPr>
+            <w:noProof/>
+          </w:rPr>
           <w:t>6</w:t>
         </w:r>
         <w:r>
@@ -1332,6 +1411,9 @@
           <w:fldChar w:fldCharType="separate"/>
         </w:r>
         <w:r>
+          <w:rPr>
+            <w:noProof/>
+          </w:rPr>
           <w:t>6</w:t>
         </w:r>
         <w:r>
@@ -1378,6 +1460,9 @@
           <w:fldChar w:fldCharType="separate"/>
         </w:r>
         <w:r>
+          <w:rPr>
+            <w:noProof/>
+          </w:rPr>
           <w:t>6</w:t>
         </w:r>
         <w:r>
@@ -1424,6 +1509,9 @@
           <w:fldChar w:fldCharType="separate"/>
         </w:r>
         <w:r>
+          <w:rPr>
+            <w:noProof/>
+          </w:rPr>
           <w:t>6</w:t>
         </w:r>
         <w:r>
@@ -1489,7 +1577,6 @@
       <w:bookmarkStart w:id="38" w:name="_Toc319331732"/>
       <w:bookmarkStart w:id="39" w:name="_Toc424554358"/>
       <w:r>
-        <w:lastRenderedPageBreak/>
         <w:t>Document Administration and History</w:t>
       </w:r>
       <w:bookmarkEnd w:id="34"/>
@@ -2990,7 +3077,6 @@
       <w:bookmarkStart w:id="145" w:name="_Toc380900487"/>
       <w:bookmarkStart w:id="146" w:name="_Toc359500109"/>
       <w:r>
-        <w:lastRenderedPageBreak/>
         <w:t>Objective</w:t>
       </w:r>
       <w:bookmarkEnd w:id="129"/>
@@ -3023,7 +3109,6 @@
       <w:bookmarkStart w:id="147" w:name="_Toc424554364"/>
       <w:bookmarkEnd w:id="130"/>
       <w:r>
-        <w:lastRenderedPageBreak/>
         <w:t>Deployment Guide</w:t>
       </w:r>
       <w:bookmarkEnd w:id="147"/>
@@ -3229,7 +3314,25 @@
                 <w:sz w:val="22"/>
                 <w:szCs w:val="22"/>
               </w:rPr>
-              <w:t xml:space="preserve"> OS : </w:t>
+              <w:t xml:space="preserve"> </w:t>
+            </w:r>
+            <w:proofErr w:type="gramStart"/>
+            <w:r>
+              <w:rPr>
+                <w:rFonts w:ascii="Cambria" w:hAnsi="Cambria"/>
+                <w:sz w:val="22"/>
+                <w:szCs w:val="22"/>
+              </w:rPr>
+              <w:t>OS :</w:t>
+            </w:r>
+            <w:proofErr w:type="gramEnd"/>
+            <w:r>
+              <w:rPr>
+                <w:rFonts w:ascii="Cambria" w:hAnsi="Cambria"/>
+                <w:sz w:val="22"/>
+                <w:szCs w:val="22"/>
+              </w:rPr>
+              <w:t xml:space="preserve"> </w:t>
             </w:r>
             <w:r>
               <w:rPr>
@@ -3269,7 +3372,25 @@
                 <w:sz w:val="22"/>
                 <w:szCs w:val="22"/>
               </w:rPr>
-              <w:t xml:space="preserve">For Windows : </w:t>
+              <w:t xml:space="preserve">For </w:t>
+            </w:r>
+            <w:proofErr w:type="gramStart"/>
+            <w:r>
+              <w:rPr>
+                <w:rFonts w:ascii="Cambria" w:hAnsi="Cambria"/>
+                <w:sz w:val="22"/>
+                <w:szCs w:val="22"/>
+              </w:rPr>
+              <w:t>Windows :</w:t>
+            </w:r>
+            <w:proofErr w:type="gramEnd"/>
+            <w:r>
+              <w:rPr>
+                <w:rFonts w:ascii="Cambria" w:hAnsi="Cambria"/>
+                <w:sz w:val="22"/>
+                <w:szCs w:val="22"/>
+              </w:rPr>
+              <w:t xml:space="preserve"> </w:t>
             </w:r>
           </w:p>
           <w:p>
@@ -3414,7 +3535,23 @@
                 <w:color w:val="000000"/>
                 <w:shd w:val="clear" w:color="auto" w:fill="FFFFFF"/>
               </w:rPr>
-              <w:t>ZIPIT_SB_TCP_REQ</w:t>
+              <w:t>ZIPIT</w:t>
+            </w:r>
+            <w:r>
+              <w:rPr>
+                <w:rFonts w:cs="Arial"/>
+                <w:color w:val="000000"/>
+                <w:shd w:val="clear" w:color="auto" w:fill="FFFFFF"/>
+              </w:rPr>
+              <w:t>_SEN</w:t>
+            </w:r>
+            <w:r>
+              <w:rPr>
+                <w:rFonts w:cs="Arial"/>
+                <w:color w:val="000000"/>
+                <w:shd w:val="clear" w:color="auto" w:fill="FFFFFF"/>
+              </w:rPr>
+              <w:t>_SB_TCP_REQ</w:t>
             </w:r>
           </w:p>
           <w:p>
@@ -3594,8 +3731,18 @@
                 <w:sz w:val="22"/>
                 <w:szCs w:val="22"/>
               </w:rPr>
-              <w:t>igurationFile.xml &amp; log4j.dtd  under</w:t>
-            </w:r>
+              <w:t xml:space="preserve">igurationFile.xml &amp; </w:t>
+            </w:r>
+            <w:proofErr w:type="gramStart"/>
+            <w:r>
+              <w:rPr>
+                <w:rFonts w:ascii="Cambria" w:hAnsi="Cambria"/>
+                <w:sz w:val="22"/>
+                <w:szCs w:val="22"/>
+              </w:rPr>
+              <w:t>log4j.dtd  under</w:t>
+            </w:r>
+            <w:proofErr w:type="gramEnd"/>
           </w:p>
           <w:p>
             <w:pPr>
@@ -3632,7 +3779,25 @@
                 <w:sz w:val="22"/>
                 <w:szCs w:val="22"/>
               </w:rPr>
-              <w:t xml:space="preserve"> OS : </w:t>
+              <w:t xml:space="preserve"> </w:t>
+            </w:r>
+            <w:proofErr w:type="gramStart"/>
+            <w:r>
+              <w:rPr>
+                <w:rFonts w:ascii="Cambria" w:hAnsi="Cambria"/>
+                <w:sz w:val="22"/>
+                <w:szCs w:val="22"/>
+              </w:rPr>
+              <w:t>OS :</w:t>
+            </w:r>
+            <w:proofErr w:type="gramEnd"/>
+            <w:r>
+              <w:rPr>
+                <w:rFonts w:ascii="Cambria" w:hAnsi="Cambria"/>
+                <w:sz w:val="22"/>
+                <w:szCs w:val="22"/>
+              </w:rPr>
+              <w:t xml:space="preserve"> </w:t>
             </w:r>
             <w:r>
               <w:rPr>
@@ -3660,7 +3825,25 @@
                 <w:sz w:val="22"/>
                 <w:szCs w:val="22"/>
               </w:rPr>
-              <w:t xml:space="preserve">For Windows OS : </w:t>
+              <w:t xml:space="preserve">For Windows </w:t>
+            </w:r>
+            <w:proofErr w:type="gramStart"/>
+            <w:r>
+              <w:rPr>
+                <w:rFonts w:ascii="Cambria" w:hAnsi="Cambria"/>
+                <w:sz w:val="22"/>
+                <w:szCs w:val="22"/>
+              </w:rPr>
+              <w:t>OS :</w:t>
+            </w:r>
+            <w:proofErr w:type="gramEnd"/>
+            <w:r>
+              <w:rPr>
+                <w:rFonts w:ascii="Cambria" w:hAnsi="Cambria"/>
+                <w:sz w:val="22"/>
+                <w:szCs w:val="22"/>
+              </w:rPr>
+              <w:t xml:space="preserve"> </w:t>
             </w:r>
             <w:r>
               <w:rPr>
@@ -3832,7 +4015,25 @@
                 <w:sz w:val="22"/>
                 <w:szCs w:val="22"/>
               </w:rPr>
-              <w:t>For Linux : /var/</w:t>
+              <w:t xml:space="preserve">For </w:t>
+            </w:r>
+            <w:proofErr w:type="gramStart"/>
+            <w:r>
+              <w:rPr>
+                <w:rFonts w:ascii="Cambria" w:hAnsi="Cambria"/>
+                <w:sz w:val="22"/>
+                <w:szCs w:val="22"/>
+              </w:rPr>
+              <w:t>Linux :</w:t>
+            </w:r>
+            <w:proofErr w:type="gramEnd"/>
+            <w:r>
+              <w:rPr>
+                <w:rFonts w:ascii="Cambria" w:hAnsi="Cambria"/>
+                <w:sz w:val="22"/>
+                <w:szCs w:val="22"/>
+              </w:rPr>
+              <w:t xml:space="preserve"> /var/</w:t>
             </w:r>
             <w:proofErr w:type="spellStart"/>
             <w:r>
@@ -3870,7 +4071,25 @@
                 <w:sz w:val="22"/>
                 <w:szCs w:val="22"/>
               </w:rPr>
-              <w:t>For Windows : C:\ProgramData\IBM\MQSI\shared-classes</w:t>
+              <w:t xml:space="preserve">For </w:t>
+            </w:r>
+            <w:proofErr w:type="gramStart"/>
+            <w:r>
+              <w:rPr>
+                <w:rFonts w:ascii="Cambria" w:hAnsi="Cambria"/>
+                <w:sz w:val="22"/>
+                <w:szCs w:val="22"/>
+              </w:rPr>
+              <w:t>Windows :</w:t>
+            </w:r>
+            <w:proofErr w:type="gramEnd"/>
+            <w:r>
+              <w:rPr>
+                <w:rFonts w:ascii="Cambria" w:hAnsi="Cambria"/>
+                <w:sz w:val="22"/>
+                <w:szCs w:val="22"/>
+              </w:rPr>
+              <w:t xml:space="preserve"> C:\ProgramData\IBM\MQSI\shared-classes</w:t>
             </w:r>
           </w:p>
         </w:tc>
@@ -4012,7 +4231,6 @@
                 <w:sz w:val="22"/>
                 <w:szCs w:val="22"/>
               </w:rPr>
-              <w:lastRenderedPageBreak/>
               <w:t>4 StewardBankExceptionHandling</w:t>
             </w:r>
           </w:p>
@@ -4172,7 +4390,6 @@
                 <w:sz w:val="18"/>
                 <w:szCs w:val="18"/>
               </w:rPr>
-              <w:lastRenderedPageBreak/>
               <w:t>6</w:t>
             </w:r>
           </w:p>
@@ -4214,7 +4431,25 @@
                 <w:sz w:val="22"/>
                 <w:szCs w:val="22"/>
               </w:rPr>
-              <w:t xml:space="preserve">e command is : mqsireadbar -b </w:t>
+              <w:t xml:space="preserve">e command </w:t>
+            </w:r>
+            <w:proofErr w:type="gramStart"/>
+            <w:r>
+              <w:rPr>
+                <w:rFonts w:ascii="Cambria" w:hAnsi="Cambria"/>
+                <w:sz w:val="22"/>
+                <w:szCs w:val="22"/>
+              </w:rPr>
+              <w:t>is :</w:t>
+            </w:r>
+            <w:proofErr w:type="gramEnd"/>
+            <w:r>
+              <w:rPr>
+                <w:rFonts w:ascii="Cambria" w:hAnsi="Cambria"/>
+                <w:sz w:val="22"/>
+                <w:szCs w:val="22"/>
+              </w:rPr>
+              <w:t xml:space="preserve"> mqsireadbar -b </w:t>
             </w:r>
             <w:r>
               <w:rPr>
@@ -4358,8 +4593,18 @@
                 <w:sz w:val="22"/>
                 <w:szCs w:val="22"/>
               </w:rPr>
-              <w:t>If we want to override the Bar file after changing the Properties on Queue or JMS queue properties or DSN renaming etc. The command is :</w:t>
-            </w:r>
+              <w:t xml:space="preserve">If we want to override the Bar file after changing the Properties on Queue or JMS queue properties or DSN renaming etc. The command </w:t>
+            </w:r>
+            <w:proofErr w:type="gramStart"/>
+            <w:r>
+              <w:rPr>
+                <w:rFonts w:ascii="Cambria" w:hAnsi="Cambria"/>
+                <w:sz w:val="22"/>
+                <w:szCs w:val="22"/>
+              </w:rPr>
+              <w:t>is :</w:t>
+            </w:r>
+            <w:proofErr w:type="gramEnd"/>
           </w:p>
           <w:p>
             <w:pPr>
@@ -4372,13 +4617,23 @@
                 <w:szCs w:val="22"/>
               </w:rPr>
             </w:pPr>
-            <w:r>
-              <w:rPr>
-                <w:rFonts w:ascii="Cambria" w:hAnsi="Cambria"/>
-                <w:sz w:val="22"/>
-                <w:szCs w:val="22"/>
-              </w:rPr>
-              <w:t xml:space="preserve">mqsiapplybaroverride -b </w:t>
+            <w:proofErr w:type="spellStart"/>
+            <w:r>
+              <w:rPr>
+                <w:rFonts w:ascii="Cambria" w:hAnsi="Cambria"/>
+                <w:sz w:val="22"/>
+                <w:szCs w:val="22"/>
+              </w:rPr>
+              <w:t>mqsiapplybaroverride</w:t>
+            </w:r>
+            <w:proofErr w:type="spellEnd"/>
+            <w:r>
+              <w:rPr>
+                <w:rFonts w:ascii="Cambria" w:hAnsi="Cambria"/>
+                <w:sz w:val="22"/>
+                <w:szCs w:val="22"/>
+              </w:rPr>
+              <w:t xml:space="preserve"> -b </w:t>
             </w:r>
             <w:r>
               <w:rPr>
@@ -4403,7 +4658,23 @@
                 <w:sz w:val="22"/>
                 <w:szCs w:val="22"/>
               </w:rPr>
-              <w:t>StewardBankZipitApp</w:t>
+              <w:t>StewardBankZipit</w:t>
+            </w:r>
+            <w:r>
+              <w:rPr>
+                <w:rFonts w:ascii="Cambria" w:hAnsi="Cambria"/>
+                <w:sz w:val="22"/>
+                <w:szCs w:val="22"/>
+              </w:rPr>
+              <w:t>Send</w:t>
+            </w:r>
+            <w:r>
+              <w:rPr>
+                <w:rFonts w:ascii="Cambria" w:hAnsi="Cambria"/>
+                <w:sz w:val="22"/>
+                <w:szCs w:val="22"/>
+              </w:rPr>
+              <w:t>App</w:t>
             </w:r>
             <w:r>
               <w:rPr>
@@ -4660,23 +4931,16 @@
                 <w:szCs w:val="18"/>
               </w:rPr>
             </w:pPr>
-            <w:r>
-              <w:rPr>
-                <w:rFonts w:ascii="Cambria" w:hAnsi="Cambria"/>
-                <w:sz w:val="22"/>
-                <w:szCs w:val="22"/>
-              </w:rPr>
-              <w:t>StewardBankZipitApp</w:t>
-            </w:r>
-            <w:r>
-              <w:rPr>
-                <w:rFonts w:ascii="Cambria" w:hAnsi="Cambria" w:cs="Arial"/>
-                <w:i/>
-                <w:sz w:val="22"/>
-                <w:szCs w:val="22"/>
-              </w:rPr>
-              <w:t xml:space="preserve">.bar </w:t>
-            </w:r>
+            <w:proofErr w:type="spellStart"/>
+            <w:r>
+              <w:rPr>
+                <w:rFonts w:ascii="Cambria" w:hAnsi="Cambria"/>
+                <w:sz w:val="22"/>
+                <w:szCs w:val="22"/>
+              </w:rPr>
+              <w:t>StewardBankZipitSendApp.bar</w:t>
+            </w:r>
+            <w:proofErr w:type="spellEnd"/>
           </w:p>
         </w:tc>
       </w:tr>
@@ -4847,7 +5111,25 @@
                 <w:sz w:val="22"/>
                 <w:szCs w:val="22"/>
               </w:rPr>
-              <w:t>Log4jLoggingNode_v1.2.1.jar, jakarta-oro-2.0.4.jar &amp; log4j-1.2.8.jar files required for log4j  are jar files required for logging(log4j)</w:t>
+              <w:t>Log4jLoggingNode_v1.2.1.jar, jakarta-oro-2.0.4.jar &amp; log4j-1.2.8.jar files required for log4</w:t>
+            </w:r>
+            <w:proofErr w:type="gramStart"/>
+            <w:r>
+              <w:rPr>
+                <w:rFonts w:ascii="Cambria" w:hAnsi="Cambria"/>
+                <w:sz w:val="22"/>
+                <w:szCs w:val="22"/>
+              </w:rPr>
+              <w:t>j  are</w:t>
+            </w:r>
+            <w:proofErr w:type="gramEnd"/>
+            <w:r>
+              <w:rPr>
+                <w:rFonts w:ascii="Cambria" w:hAnsi="Cambria"/>
+                <w:sz w:val="22"/>
+                <w:szCs w:val="22"/>
+              </w:rPr>
+              <w:t xml:space="preserve"> jar files required for logging(log4j)</w:t>
             </w:r>
           </w:p>
         </w:tc>
@@ -4975,7 +5257,6 @@
                 <w:sz w:val="22"/>
                 <w:szCs w:val="22"/>
               </w:rPr>
-              <w:lastRenderedPageBreak/>
               <w:t>C:\Users\Administrator\IBM\ACET11\StewardBank\BARfiles\</w:t>
             </w:r>
             <w:r>
@@ -4992,7 +5273,25 @@
                 <w:sz w:val="22"/>
                 <w:szCs w:val="22"/>
               </w:rPr>
-              <w:t xml:space="preserve">This location consists of all the bar files, the names are mentioned  as per the order sequence of deployment. </w:t>
+              <w:t xml:space="preserve">This location consists of all the bar files, the names are </w:t>
+            </w:r>
+            <w:proofErr w:type="gramStart"/>
+            <w:r>
+              <w:rPr>
+                <w:rFonts w:ascii="Cambria" w:hAnsi="Cambria" w:cs="Arial"/>
+                <w:sz w:val="22"/>
+                <w:szCs w:val="22"/>
+              </w:rPr>
+              <w:t>mentioned  as</w:t>
+            </w:r>
+            <w:proofErr w:type="gramEnd"/>
+            <w:r>
+              <w:rPr>
+                <w:rFonts w:ascii="Cambria" w:hAnsi="Cambria" w:cs="Arial"/>
+                <w:sz w:val="22"/>
+                <w:szCs w:val="22"/>
+              </w:rPr>
+              <w:t xml:space="preserve"> per the order sequence of deployment. </w:t>
             </w:r>
           </w:p>
         </w:tc>
@@ -5327,7 +5626,25 @@
                 <w:sz w:val="22"/>
                 <w:szCs w:val="22"/>
               </w:rPr>
-              <w:t xml:space="preserve">  STORAGE(INITIAL 65536 NEXT 1048576 MINEXTENTS 1 MAXEXTENTS 2147483645</w:t>
+              <w:t xml:space="preserve">  </w:t>
+            </w:r>
+            <w:proofErr w:type="gramStart"/>
+            <w:r>
+              <w:rPr>
+                <w:rFonts w:ascii="Cambria" w:hAnsi="Cambria"/>
+                <w:sz w:val="22"/>
+                <w:szCs w:val="22"/>
+              </w:rPr>
+              <w:t>STORAGE(</w:t>
+            </w:r>
+            <w:proofErr w:type="gramEnd"/>
+            <w:r>
+              <w:rPr>
+                <w:rFonts w:ascii="Cambria" w:hAnsi="Cambria"/>
+                <w:sz w:val="22"/>
+                <w:szCs w:val="22"/>
+              </w:rPr>
+              <w:t>INITIAL 65536 NEXT 1048576 MINEXTENTS 1 MAXEXTENTS 2147483645</w:t>
             </w:r>
           </w:p>
           <w:p>
@@ -5369,8 +5686,18 @@
                 <w:sz w:val="22"/>
                 <w:szCs w:val="22"/>
               </w:rPr>
-              <w:t xml:space="preserve">  TABLESPACE "SYSTEM" ;</w:t>
-            </w:r>
+              <w:t xml:space="preserve">  TABLESPACE "SYSTEM</w:t>
+            </w:r>
+            <w:proofErr w:type="gramStart"/>
+            <w:r>
+              <w:rPr>
+                <w:rFonts w:ascii="Cambria" w:hAnsi="Cambria"/>
+                <w:sz w:val="22"/>
+                <w:szCs w:val="22"/>
+              </w:rPr>
+              <w:t>" ;</w:t>
+            </w:r>
+            <w:proofErr w:type="gramEnd"/>
           </w:p>
           <w:p>
             <w:pPr>
@@ -5411,8 +5738,18 @@
                 <w:sz w:val="22"/>
                 <w:szCs w:val="22"/>
               </w:rPr>
-              <w:t>SET DEFINE OFF;</w:t>
-            </w:r>
+              <w:t xml:space="preserve">SET DEFINE </w:t>
+            </w:r>
+            <w:proofErr w:type="gramStart"/>
+            <w:r>
+              <w:rPr>
+                <w:rFonts w:ascii="Cambria" w:hAnsi="Cambria"/>
+                <w:sz w:val="22"/>
+                <w:szCs w:val="22"/>
+              </w:rPr>
+              <w:t>OFF;</w:t>
+            </w:r>
+            <w:proofErr w:type="gramEnd"/>
           </w:p>
           <w:p>
             <w:pPr>
@@ -5455,7 +5792,7 @@
                 <w:color w:val="000000"/>
                 <w:shd w:val="clear" w:color="auto" w:fill="FFFFFF"/>
               </w:rPr>
-              <w:t xml:space="preserve"> </w:t>
+              <w:t xml:space="preserve"> ZIPIT_</w:t>
             </w:r>
             <w:r>
               <w:rPr>
@@ -5463,15 +5800,7 @@
                 <w:color w:val="000000"/>
                 <w:shd w:val="clear" w:color="auto" w:fill="FFFFFF"/>
               </w:rPr>
-              <w:t>ZIPIT_SB_TCP_REQ</w:t>
-            </w:r>
-            <w:r>
-              <w:rPr>
-                <w:rFonts w:ascii="Cambria" w:hAnsi="Cambria"/>
-                <w:sz w:val="22"/>
-                <w:szCs w:val="22"/>
-              </w:rPr>
-              <w:t>','</w:t>
+              <w:t>SEN_</w:t>
             </w:r>
             <w:r>
               <w:rPr>
@@ -5479,7 +5808,15 @@
                 <w:color w:val="000000"/>
                 <w:shd w:val="clear" w:color="auto" w:fill="FFFFFF"/>
               </w:rPr>
-              <w:t xml:space="preserve"> </w:t>
+              <w:t>SB_TCP_REQ</w:t>
+            </w:r>
+            <w:r>
+              <w:rPr>
+                <w:rFonts w:ascii="Cambria" w:hAnsi="Cambria"/>
+                <w:sz w:val="22"/>
+                <w:szCs w:val="22"/>
+              </w:rPr>
+              <w:t>','</w:t>
             </w:r>
             <w:r>
               <w:rPr>
@@ -5487,7 +5824,7 @@
                 <w:color w:val="000000"/>
                 <w:shd w:val="clear" w:color="auto" w:fill="FFFFFF"/>
               </w:rPr>
-              <w:t>ALL_SB_TCP_RES</w:t>
+              <w:t xml:space="preserve"> ALL_SB_TCP_RES</w:t>
             </w:r>
             <w:r>
               <w:rPr>
@@ -5668,7 +6005,6 @@
                 <w:sz w:val="22"/>
                 <w:szCs w:val="22"/>
               </w:rPr>
-              <w:lastRenderedPageBreak/>
               <w:tab/>
               <w:t xml:space="preserve">"BROKER" VARCHAR2(100 BYTE), </w:t>
             </w:r>
@@ -6079,13 +6415,23 @@
                 <w:szCs w:val="22"/>
               </w:rPr>
             </w:pPr>
-            <w:r>
-              <w:rPr>
-                <w:rFonts w:ascii="Cambria" w:hAnsi="Cambria"/>
-                <w:sz w:val="22"/>
-                <w:szCs w:val="22"/>
-              </w:rPr>
-              <w:t>,MESSAGE_DATA IN VARCHAR2</w:t>
+            <w:proofErr w:type="gramStart"/>
+            <w:r>
+              <w:rPr>
+                <w:rFonts w:ascii="Cambria" w:hAnsi="Cambria"/>
+                <w:sz w:val="22"/>
+                <w:szCs w:val="22"/>
+              </w:rPr>
+              <w:t>,MESSAGE</w:t>
+            </w:r>
+            <w:proofErr w:type="gramEnd"/>
+            <w:r>
+              <w:rPr>
+                <w:rFonts w:ascii="Cambria" w:hAnsi="Cambria"/>
+                <w:sz w:val="22"/>
+                <w:szCs w:val="22"/>
+              </w:rPr>
+              <w:t>_DATA IN VARCHAR2</w:t>
             </w:r>
           </w:p>
           <w:p>
@@ -6159,13 +6505,23 @@
                 <w:szCs w:val="22"/>
               </w:rPr>
             </w:pPr>
-            <w:r>
-              <w:rPr>
-                <w:rFonts w:ascii="Cambria" w:hAnsi="Cambria"/>
-                <w:sz w:val="22"/>
-                <w:szCs w:val="22"/>
-              </w:rPr>
-              <w:t>,ERROR_DESCRIPTION IN VARCHAR2</w:t>
+            <w:proofErr w:type="gramStart"/>
+            <w:r>
+              <w:rPr>
+                <w:rFonts w:ascii="Cambria" w:hAnsi="Cambria"/>
+                <w:sz w:val="22"/>
+                <w:szCs w:val="22"/>
+              </w:rPr>
+              <w:t>,ERROR</w:t>
+            </w:r>
+            <w:proofErr w:type="gramEnd"/>
+            <w:r>
+              <w:rPr>
+                <w:rFonts w:ascii="Cambria" w:hAnsi="Cambria"/>
+                <w:sz w:val="22"/>
+                <w:szCs w:val="22"/>
+              </w:rPr>
+              <w:t>_DESCRIPTION IN VARCHAR2</w:t>
             </w:r>
           </w:p>
           <w:p>
@@ -6225,7 +6581,6 @@
                 <w:sz w:val="22"/>
                 <w:szCs w:val="22"/>
               </w:rPr>
-              <w:lastRenderedPageBreak/>
               <w:t xml:space="preserve"> INSERT INTO ERROR_AUDIT_LOGGING(MSGID,LOGGING_TIME,MESSAGE,MESSAGETYPE,APPNAME,BROKER,ERRORDESCRIPTION) VALUES(MSG_ID,LOGGINGTIME,MESSAGE_DATA,MESSAGE_TYPE,APP_NAME,BROKER_NAME,ERROR_DESCRIPTION);</w:t>
             </w:r>
           </w:p>
@@ -6246,7 +6601,25 @@
                 <w:sz w:val="22"/>
                 <w:szCs w:val="22"/>
               </w:rPr>
-              <w:t xml:space="preserve">END INSERT_ERROR_AUDIT_LOGGING; </w:t>
+              <w:t>END INSERT_ERROR_AUDIT_</w:t>
+            </w:r>
+            <w:proofErr w:type="gramStart"/>
+            <w:r>
+              <w:rPr>
+                <w:rFonts w:ascii="Cambria" w:hAnsi="Cambria"/>
+                <w:sz w:val="22"/>
+                <w:szCs w:val="22"/>
+              </w:rPr>
+              <w:t>LOGGING;</w:t>
+            </w:r>
+            <w:proofErr w:type="gramEnd"/>
+            <w:r>
+              <w:rPr>
+                <w:rFonts w:ascii="Cambria" w:hAnsi="Cambria"/>
+                <w:sz w:val="22"/>
+                <w:szCs w:val="22"/>
+              </w:rPr>
+              <w:t xml:space="preserve"> </w:t>
             </w:r>
           </w:p>
           <w:p>
@@ -6388,13 +6761,23 @@
                 <w:szCs w:val="22"/>
               </w:rPr>
             </w:pPr>
-            <w:r>
-              <w:rPr>
-                <w:rFonts w:ascii="Cambria" w:hAnsi="Cambria"/>
-                <w:sz w:val="22"/>
-                <w:szCs w:val="22"/>
-              </w:rPr>
-              <w:t>,MESSAGE_DATA IN VARCHAR2</w:t>
+            <w:proofErr w:type="gramStart"/>
+            <w:r>
+              <w:rPr>
+                <w:rFonts w:ascii="Cambria" w:hAnsi="Cambria"/>
+                <w:sz w:val="22"/>
+                <w:szCs w:val="22"/>
+              </w:rPr>
+              <w:t>,MESSAGE</w:t>
+            </w:r>
+            <w:proofErr w:type="gramEnd"/>
+            <w:r>
+              <w:rPr>
+                <w:rFonts w:ascii="Cambria" w:hAnsi="Cambria"/>
+                <w:sz w:val="22"/>
+                <w:szCs w:val="22"/>
+              </w:rPr>
+              <w:t>_DATA IN VARCHAR2</w:t>
             </w:r>
           </w:p>
           <w:p>
@@ -6514,7 +6897,25 @@
                 <w:sz w:val="22"/>
                 <w:szCs w:val="22"/>
               </w:rPr>
-              <w:t xml:space="preserve"> INSERT INTO RAW_AUDIT_LOGGING(MSGID,LOGGING_TIME,MESSAGE,MESSAGETYPE,APPNAME,BROKER) VALUES(MSG_ID,LOGGINGTIME,MESSAGE_DATA,MESSAGE_TYPE,APP_NAME,BROKER_NAME);</w:t>
+              <w:t xml:space="preserve"> INSERT INTO RAW_AUDIT_LOGGING(</w:t>
+            </w:r>
+            <w:proofErr w:type="gramStart"/>
+            <w:r>
+              <w:rPr>
+                <w:rFonts w:ascii="Cambria" w:hAnsi="Cambria"/>
+                <w:sz w:val="22"/>
+                <w:szCs w:val="22"/>
+              </w:rPr>
+              <w:t>MSGID,LOGGING</w:t>
+            </w:r>
+            <w:proofErr w:type="gramEnd"/>
+            <w:r>
+              <w:rPr>
+                <w:rFonts w:ascii="Cambria" w:hAnsi="Cambria"/>
+                <w:sz w:val="22"/>
+                <w:szCs w:val="22"/>
+              </w:rPr>
+              <w:t>_TIME,MESSAGE,MESSAGETYPE,APPNAME,BROKER) VALUES(MSG_ID,LOGGINGTIME,MESSAGE_DATA,MESSAGE_TYPE,APP_NAME,BROKER_NAME);</w:t>
             </w:r>
           </w:p>
           <w:p>
@@ -6534,8 +6935,18 @@
                 <w:sz w:val="22"/>
                 <w:szCs w:val="22"/>
               </w:rPr>
-              <w:t>END INSERT_RAW_AUDIT;</w:t>
-            </w:r>
+              <w:t>END INSERT_RAW_</w:t>
+            </w:r>
+            <w:proofErr w:type="gramStart"/>
+            <w:r>
+              <w:rPr>
+                <w:rFonts w:ascii="Cambria" w:hAnsi="Cambria"/>
+                <w:sz w:val="22"/>
+                <w:szCs w:val="22"/>
+              </w:rPr>
+              <w:t>AUDIT;</w:t>
+            </w:r>
+            <w:proofErr w:type="gramEnd"/>
           </w:p>
           <w:p>
             <w:pPr>
@@ -6573,7 +6984,6 @@
                 <w:sz w:val="18"/>
                 <w:szCs w:val="18"/>
               </w:rPr>
-              <w:lastRenderedPageBreak/>
               <w:t>2</w:t>
             </w:r>
           </w:p>
@@ -6668,7 +7078,6 @@
           <w:sz w:val="22"/>
           <w:szCs w:val="22"/>
         </w:rPr>
-        <w:lastRenderedPageBreak/>
         <w:t>4.1.5 Deployment Instructions</w:t>
       </w:r>
       <w:bookmarkEnd w:id="153"/>
@@ -7441,7 +7850,27 @@
                 <w:sz w:val="18"/>
                 <w:szCs w:val="18"/>
               </w:rPr>
-              <w:t>Check messages(broker user log) under /var/log while deployment. All the deployment and application logs are logged in this log file.</w:t>
+              <w:t xml:space="preserve">Check </w:t>
+            </w:r>
+            <w:proofErr w:type="gramStart"/>
+            <w:r>
+              <w:rPr>
+                <w:rFonts w:ascii="Lucida Sans" w:hAnsi="Lucida Sans" w:cs="Arial"/>
+                <w:i/>
+                <w:sz w:val="18"/>
+                <w:szCs w:val="18"/>
+              </w:rPr>
+              <w:t>messages(</w:t>
+            </w:r>
+            <w:proofErr w:type="gramEnd"/>
+            <w:r>
+              <w:rPr>
+                <w:rFonts w:ascii="Lucida Sans" w:hAnsi="Lucida Sans" w:cs="Arial"/>
+                <w:i/>
+                <w:sz w:val="18"/>
+                <w:szCs w:val="18"/>
+              </w:rPr>
+              <w:t>broker user log) under /var/log while deployment. All the deployment and application logs are logged in this log file.</w:t>
             </w:r>
           </w:p>
         </w:tc>
@@ -7561,8 +7990,18 @@
                 <w:sz w:val="18"/>
                 <w:szCs w:val="18"/>
               </w:rPr>
-              <w:t>For Windows :</w:t>
-            </w:r>
+              <w:t xml:space="preserve">For </w:t>
+            </w:r>
+            <w:proofErr w:type="gramStart"/>
+            <w:r>
+              <w:rPr>
+                <w:rFonts w:ascii="Lucida Sans" w:hAnsi="Lucida Sans" w:cs="Arial"/>
+                <w:sz w:val="18"/>
+                <w:szCs w:val="18"/>
+              </w:rPr>
+              <w:t>Windows :</w:t>
+            </w:r>
+            <w:proofErr w:type="gramEnd"/>
             <w:r>
               <w:rPr>
                 <w:rFonts w:ascii="Lucida Sans" w:hAnsi="Lucida Sans" w:cs="Arial"/>
@@ -7617,7 +8056,25 @@
                 <w:sz w:val="22"/>
                 <w:szCs w:val="22"/>
               </w:rPr>
-              <w:t>r Linux : /var/Steward/Log/</w:t>
+              <w:t xml:space="preserve">r </w:t>
+            </w:r>
+            <w:proofErr w:type="gramStart"/>
+            <w:r>
+              <w:rPr>
+                <w:rFonts w:ascii="Cambria" w:hAnsi="Cambria"/>
+                <w:sz w:val="22"/>
+                <w:szCs w:val="22"/>
+              </w:rPr>
+              <w:t>Linux :</w:t>
+            </w:r>
+            <w:proofErr w:type="gramEnd"/>
+            <w:r>
+              <w:rPr>
+                <w:rFonts w:ascii="Cambria" w:hAnsi="Cambria"/>
+                <w:sz w:val="22"/>
+                <w:szCs w:val="22"/>
+              </w:rPr>
+              <w:t xml:space="preserve"> /var/Steward/Log/</w:t>
             </w:r>
           </w:p>
           <w:p>
@@ -9244,7 +9701,6 @@
           <w:sz w:val="22"/>
           <w:szCs w:val="22"/>
         </w:rPr>
-        <w:lastRenderedPageBreak/>
         <w:t>Rollback Instructions</w:t>
       </w:r>
       <w:bookmarkEnd w:id="161"/>

</xml_diff>